<commit_message>
wedstrijd controller fix last changes (hopelijk)
</commit_message>
<xml_diff>
--- a/deploy-docu.docx
+++ b/deploy-docu.docx
@@ -4,13 +4,8 @@
   <w:body>
     <w:p>
       <w:r>
-        <w:t xml:space="preserve">Stijn </w:t>
-      </w:r>
-      <w:proofErr w:type="spellStart"/>
-      <w:r>
-        <w:t>Heynderickx</w:t>
-      </w:r>
-      <w:proofErr w:type="spellEnd"/>
+        <w:t>Stijn Heynderickx</w:t>
+      </w:r>
     </w:p>
     <w:p>
       <w:r>
@@ -67,17 +62,6 @@
     </w:p>
     <w:p>
       <w:pPr>
-        <w:jc w:val="center"/>
-        <w:rPr>
-          <w:sz w:val="32"/>
-          <w:szCs w:val="32"/>
-          <w:u w:val="single"/>
-        </w:rPr>
-      </w:pPr>
-    </w:p>
-    <w:p>
-      <w:pPr>
-        <w:jc w:val="center"/>
         <w:rPr>
           <w:sz w:val="32"/>
           <w:szCs w:val="32"/>
@@ -137,7 +121,13 @@
       </w:r>
       <w:proofErr w:type="spellEnd"/>
       <w:r>
-        <w:t xml:space="preserve"> -v      = moet versie 7 of hoger zijn</w:t>
+        <w:t xml:space="preserve"> -v      = moet versie 7</w:t>
+      </w:r>
+      <w:r>
+        <w:t xml:space="preserve"> +</w:t>
+      </w:r>
+      <w:r>
+        <w:t xml:space="preserve"> zijn</w:t>
       </w:r>
     </w:p>
     <w:p>
@@ -156,10 +146,6 @@
     <w:p>
       <w:pPr>
         <w:pStyle w:val="Lijstalinea"/>
-        <w:numPr>
-          <w:ilvl w:val="0"/>
-          <w:numId w:val="2"/>
-        </w:numPr>
         <w:ind w:left="1428"/>
       </w:pPr>
     </w:p>
@@ -230,13 +216,14 @@
       </w:r>
       <w:proofErr w:type="spellEnd"/>
       <w:r>
-        <w:t xml:space="preserve"> tot je in de map zelf zit en installeer </w:t>
-      </w:r>
-      <w:proofErr w:type="spellStart"/>
-      <w:r>
-        <w:t>compser</w:t>
-      </w:r>
-      <w:proofErr w:type="spellEnd"/>
+        <w:t xml:space="preserve"> tot je in de map zelf zit en installeer comp</w:t>
+      </w:r>
+      <w:r>
+        <w:t>o</w:t>
+      </w:r>
+      <w:r>
+        <w:t>ser</w:t>
+      </w:r>
     </w:p>
     <w:p>
       <w:pPr>
@@ -294,23 +281,61 @@
         <w:ind w:left="708"/>
       </w:pPr>
       <w:r>
+        <w:t xml:space="preserve"> DB_DATABASE, DB_USERNAME, DB_PASSWORD</w:t>
+      </w:r>
+    </w:p>
+    <w:p>
+      <w:pPr>
+        <w:ind w:left="708"/>
+      </w:pPr>
+    </w:p>
+    <w:p>
+      <w:pPr>
+        <w:ind w:left="708"/>
+      </w:pPr>
+      <w:r>
+        <w:t>5)</w:t>
+      </w:r>
+      <w:r>
+        <w:t xml:space="preserve"> in de </w:t>
+      </w:r>
+      <w:proofErr w:type="spellStart"/>
+      <w:r>
+        <w:t>cmd</w:t>
+      </w:r>
+      <w:proofErr w:type="spellEnd"/>
+      <w:r>
+        <w:t xml:space="preserve"> van het project</w:t>
+      </w:r>
+    </w:p>
+    <w:p>
+      <w:pPr>
+        <w:ind w:left="708"/>
+      </w:pPr>
+      <w:r>
+        <w:t xml:space="preserve">  =&gt; </w:t>
+      </w:r>
+      <w:proofErr w:type="spellStart"/>
+      <w:r>
+        <w:t>php</w:t>
+      </w:r>
+      <w:proofErr w:type="spellEnd"/>
+      <w:r>
         <w:t xml:space="preserve"> </w:t>
       </w:r>
-      <w:r>
-        <w:t>DB_DATABASE</w:t>
-      </w:r>
-      <w:r>
-        <w:t xml:space="preserve">, </w:t>
-      </w:r>
-      <w:r>
-        <w:t>DB_USERNAME</w:t>
-      </w:r>
-      <w:r>
-        <w:t xml:space="preserve">, </w:t>
-      </w:r>
-      <w:r>
-        <w:t>DB_PASSWORD</w:t>
-      </w:r>
+      <w:proofErr w:type="spellStart"/>
+      <w:r>
+        <w:t>artisan</w:t>
+      </w:r>
+      <w:proofErr w:type="spellEnd"/>
+      <w:r>
+        <w:t xml:space="preserve"> </w:t>
+      </w:r>
+      <w:proofErr w:type="spellStart"/>
+      <w:r>
+        <w:t>migrate</w:t>
+      </w:r>
+      <w:proofErr w:type="spellEnd"/>
     </w:p>
     <w:p>
       <w:pPr>
@@ -322,29 +347,199 @@
         <w:ind w:left="708"/>
       </w:pPr>
       <w:r>
-        <w:t>5)</w:t>
-      </w:r>
+        <w:t>6</w:t>
+      </w:r>
+      <w:r>
+        <w:t xml:space="preserve">) </w:t>
+      </w:r>
+      <w:r>
+        <w:t xml:space="preserve">in de </w:t>
+      </w:r>
+      <w:proofErr w:type="spellStart"/>
+      <w:r>
+        <w:t>cmd</w:t>
+      </w:r>
+      <w:proofErr w:type="spellEnd"/>
+      <w:r>
+        <w:t xml:space="preserve"> v/h project</w:t>
+      </w:r>
+    </w:p>
+    <w:p>
+      <w:pPr>
+        <w:ind w:left="708"/>
+      </w:pPr>
+      <w:r>
+        <w:t xml:space="preserve">-&gt; </w:t>
+      </w:r>
+      <w:proofErr w:type="spellStart"/>
+      <w:r>
+        <w:t>php</w:t>
+      </w:r>
+      <w:proofErr w:type="spellEnd"/>
       <w:r>
         <w:t xml:space="preserve"> </w:t>
       </w:r>
-      <w:r>
-        <w:t xml:space="preserve">in de </w:t>
-      </w:r>
-      <w:proofErr w:type="spellStart"/>
-      <w:r>
+      <w:proofErr w:type="spellStart"/>
+      <w:r>
+        <w:t>artisan</w:t>
+      </w:r>
+      <w:proofErr w:type="spellEnd"/>
+      <w:r>
+        <w:t xml:space="preserve"> </w:t>
+      </w:r>
+      <w:proofErr w:type="spellStart"/>
+      <w:r>
+        <w:t>db:seed</w:t>
+      </w:r>
+      <w:proofErr w:type="spellEnd"/>
+    </w:p>
+    <w:p>
+      <w:pPr>
+        <w:ind w:left="708"/>
+      </w:pPr>
+    </w:p>
+    <w:p>
+      <w:pPr>
+        <w:ind w:left="708"/>
+      </w:pPr>
+      <w:r>
+        <w:t>7</w:t>
+      </w:r>
+      <w:r>
+        <w:t>)</w:t>
+      </w:r>
+      <w:r>
+        <w:t xml:space="preserve">  </w:t>
+      </w:r>
+      <w:proofErr w:type="spellStart"/>
+      <w:r>
+        <w:t>Admin</w:t>
+      </w:r>
+      <w:proofErr w:type="spellEnd"/>
+      <w:r>
+        <w:t xml:space="preserve"> aanmaken</w:t>
+      </w:r>
+    </w:p>
+    <w:p>
+      <w:pPr>
+        <w:ind w:left="708"/>
+      </w:pPr>
+      <w:r>
+        <w:t>=&gt;</w:t>
+      </w:r>
+      <w:r>
+        <w:t xml:space="preserve"> </w:t>
+      </w:r>
+      <w:proofErr w:type="spellStart"/>
+      <w:r>
+        <w:t>Crëer</w:t>
+      </w:r>
+      <w:proofErr w:type="spellEnd"/>
+      <w:r>
+        <w:t xml:space="preserve"> een </w:t>
+      </w:r>
+      <w:proofErr w:type="spellStart"/>
+      <w:r>
+        <w:t>admin</w:t>
+      </w:r>
+      <w:proofErr w:type="spellEnd"/>
+      <w:r>
+        <w:t xml:space="preserve"> (via /register) &amp; log daarna in</w:t>
+      </w:r>
+    </w:p>
+    <w:p>
+      <w:pPr>
+        <w:ind w:left="708"/>
+      </w:pPr>
+      <w:r>
+        <w:t xml:space="preserve">=&gt; dashboard =&gt; </w:t>
+      </w:r>
+      <w:proofErr w:type="spellStart"/>
+      <w:r>
+        <w:t>admin</w:t>
+      </w:r>
+      <w:proofErr w:type="spellEnd"/>
+      <w:r>
+        <w:t>/verantwoordelijke lijst -&gt; jezelf verantwoordelijke maken</w:t>
+      </w:r>
+    </w:p>
+    <w:p>
+      <w:pPr>
+        <w:ind w:left="708"/>
+      </w:pPr>
+      <w:r>
+        <w:t>=&gt; Maak een wedstrijd aan in /dashboard of via wedstrijd -&gt; stel een wedstrijd in</w:t>
+      </w:r>
+    </w:p>
+    <w:p>
+      <w:pPr>
+        <w:ind w:left="708"/>
+      </w:pPr>
+    </w:p>
+    <w:p>
+      <w:pPr>
+        <w:rPr>
+          <w:sz w:val="24"/>
+          <w:szCs w:val="24"/>
+        </w:rPr>
+      </w:pPr>
+      <w:r>
+        <w:rPr>
+          <w:sz w:val="24"/>
+          <w:szCs w:val="24"/>
+        </w:rPr>
+        <w:lastRenderedPageBreak/>
+        <w:t xml:space="preserve">8) </w:t>
+      </w:r>
+      <w:proofErr w:type="spellStart"/>
+      <w:r>
+        <w:rPr>
+          <w:sz w:val="24"/>
+          <w:szCs w:val="24"/>
+        </w:rPr>
+        <w:t>Cronjobs</w:t>
+      </w:r>
+      <w:proofErr w:type="spellEnd"/>
+      <w:r>
+        <w:rPr>
+          <w:sz w:val="24"/>
+          <w:szCs w:val="24"/>
+        </w:rPr>
+        <w:t xml:space="preserve"> -in de </w:t>
+      </w:r>
+      <w:proofErr w:type="spellStart"/>
+      <w:r>
+        <w:rPr>
+          <w:sz w:val="24"/>
+          <w:szCs w:val="24"/>
+        </w:rPr>
         <w:t>cmd</w:t>
       </w:r>
       <w:proofErr w:type="spellEnd"/>
       <w:r>
-        <w:t xml:space="preserve"> van het project</w:t>
-      </w:r>
-    </w:p>
-    <w:p>
-      <w:pPr>
-        <w:ind w:left="708"/>
-      </w:pPr>
-      <w:r>
-        <w:t xml:space="preserve">  =&gt; </w:t>
+        <w:rPr>
+          <w:sz w:val="24"/>
+          <w:szCs w:val="24"/>
+        </w:rPr>
+        <w:t xml:space="preserve"> </w:t>
+      </w:r>
+      <w:r>
+        <w:rPr>
+          <w:sz w:val="24"/>
+          <w:szCs w:val="24"/>
+        </w:rPr>
+        <w:t>van het project</w:t>
+      </w:r>
+    </w:p>
+    <w:p>
+      <w:pPr>
+        <w:rPr>
+          <w:sz w:val="24"/>
+          <w:szCs w:val="24"/>
+        </w:rPr>
+      </w:pPr>
+      <w:r>
+        <w:t xml:space="preserve">* * * * * </w:t>
       </w:r>
       <w:proofErr w:type="spellStart"/>
       <w:r>
@@ -352,184 +547,110 @@
       </w:r>
       <w:proofErr w:type="spellEnd"/>
       <w:r>
+        <w:t xml:space="preserve"> /</w:t>
+      </w:r>
+      <w:proofErr w:type="spellStart"/>
+      <w:r>
+        <w:t>mnt</w:t>
+      </w:r>
+      <w:proofErr w:type="spellEnd"/>
+      <w:r>
+        <w:t>/</w:t>
+      </w:r>
+      <w:proofErr w:type="spellStart"/>
+      <w:r>
+        <w:t>hgfs</w:t>
+      </w:r>
+      <w:proofErr w:type="spellEnd"/>
+      <w:r>
+        <w:t>/</w:t>
+      </w:r>
+      <w:proofErr w:type="spellStart"/>
+      <w:r>
+        <w:t>kdg_workspace</w:t>
+      </w:r>
+      <w:proofErr w:type="spellEnd"/>
+      <w:r>
+        <w:t>/</w:t>
+      </w:r>
+      <w:proofErr w:type="spellStart"/>
+      <w:r>
+        <w:t>artisan</w:t>
+      </w:r>
+      <w:proofErr w:type="spellEnd"/>
+      <w:r>
         <w:t xml:space="preserve"> </w:t>
       </w:r>
-      <w:proofErr w:type="spellStart"/>
-      <w:r>
-        <w:t>artisan</w:t>
-      </w:r>
-      <w:proofErr w:type="spellEnd"/>
       <w:r>
         <w:t xml:space="preserve"> </w:t>
       </w:r>
       <w:proofErr w:type="spellStart"/>
       <w:r>
-        <w:t>migrate</w:t>
-      </w:r>
-      <w:proofErr w:type="spellEnd"/>
-    </w:p>
-    <w:p>
-      <w:pPr>
-        <w:ind w:left="708"/>
-      </w:pPr>
-    </w:p>
-    <w:p>
-      <w:pPr>
-        <w:ind w:left="708"/>
-      </w:pPr>
-      <w:r>
-        <w:t xml:space="preserve">7) navigeer naar </w:t>
-      </w:r>
-      <w:proofErr w:type="spellStart"/>
-      <w:r>
-        <w:t>localhost</w:t>
-      </w:r>
-      <w:proofErr w:type="spellEnd"/>
-      <w:r>
+        <w:rPr>
+          <w:sz w:val="24"/>
+          <w:szCs w:val="24"/>
+        </w:rPr>
+        <w:t>schedule:run</w:t>
+      </w:r>
+      <w:proofErr w:type="spellEnd"/>
+      <w:r>
+        <w:rPr>
+          <w:sz w:val="24"/>
+          <w:szCs w:val="24"/>
+        </w:rPr>
+        <w:t xml:space="preserve"> &gt;&gt; /</w:t>
+      </w:r>
+      <w:proofErr w:type="spellStart"/>
+      <w:r>
+        <w:rPr>
+          <w:sz w:val="24"/>
+          <w:szCs w:val="24"/>
+        </w:rPr>
+        <w:t>dev</w:t>
+      </w:r>
+      <w:proofErr w:type="spellEnd"/>
+      <w:r>
+        <w:rPr>
+          <w:sz w:val="24"/>
+          <w:szCs w:val="24"/>
+        </w:rPr>
         <w:t>/</w:t>
       </w:r>
       <w:proofErr w:type="spellStart"/>
       <w:r>
-        <w:t>phpmyadmin</w:t>
-      </w:r>
-      <w:proofErr w:type="spellEnd"/>
-      <w:r>
-        <w:t xml:space="preserve"> -&gt; wedstrijd-&gt;</w:t>
-      </w:r>
-      <w:proofErr w:type="spellStart"/>
-      <w:r>
-        <w:t>roles</w:t>
-      </w:r>
-      <w:proofErr w:type="spellEnd"/>
-    </w:p>
-    <w:p>
-      <w:pPr>
-        <w:ind w:left="708"/>
-      </w:pPr>
-      <w:r>
-        <w:t xml:space="preserve">=&gt; maak 2 </w:t>
-      </w:r>
-      <w:proofErr w:type="spellStart"/>
-      <w:r>
-        <w:t>roles</w:t>
-      </w:r>
-      <w:proofErr w:type="spellEnd"/>
-      <w:r>
-        <w:t xml:space="preserve"> aan:  </w:t>
-      </w:r>
-      <w:proofErr w:type="spellStart"/>
-      <w:r>
-        <w:t>id</w:t>
-      </w:r>
-      <w:proofErr w:type="spellEnd"/>
-      <w:r>
-        <w:t xml:space="preserve"> 1 =  verantwoordelijke  en </w:t>
-      </w:r>
-      <w:proofErr w:type="spellStart"/>
-      <w:r>
-        <w:t>id</w:t>
-      </w:r>
-      <w:proofErr w:type="spellEnd"/>
-      <w:r>
-        <w:t xml:space="preserve"> 2 = </w:t>
-      </w:r>
-      <w:proofErr w:type="spellStart"/>
-      <w:r>
-        <w:t>admin</w:t>
-      </w:r>
-      <w:proofErr w:type="spellEnd"/>
-    </w:p>
-    <w:p>
-      <w:pPr>
-        <w:ind w:left="708"/>
-      </w:pPr>
-    </w:p>
-    <w:p>
-      <w:pPr>
-        <w:ind w:left="708"/>
-      </w:pPr>
-      <w:r>
-        <w:t>6)</w:t>
-      </w:r>
-      <w:r>
-        <w:t xml:space="preserve">  </w:t>
-      </w:r>
-      <w:proofErr w:type="spellStart"/>
-      <w:r>
-        <w:t>Admin</w:t>
-      </w:r>
-      <w:proofErr w:type="spellEnd"/>
-      <w:r>
-        <w:t xml:space="preserve"> aanmaken</w:t>
-      </w:r>
-    </w:p>
-    <w:p>
-      <w:pPr>
-        <w:ind w:left="708"/>
-      </w:pPr>
-      <w:r>
-        <w:t>=&gt;</w:t>
-      </w:r>
-      <w:r>
-        <w:t xml:space="preserve"> </w:t>
-      </w:r>
-      <w:proofErr w:type="spellStart"/>
-      <w:r>
-        <w:t>Crëer</w:t>
-      </w:r>
-      <w:proofErr w:type="spellEnd"/>
-      <w:r>
-        <w:t xml:space="preserve"> een </w:t>
-      </w:r>
-      <w:proofErr w:type="spellStart"/>
-      <w:r>
-        <w:t>admin</w:t>
-      </w:r>
-      <w:proofErr w:type="spellEnd"/>
-      <w:r>
-        <w:t xml:space="preserve"> (via /register) &amp; log daarna in</w:t>
-      </w:r>
-    </w:p>
-    <w:p>
-      <w:pPr>
-        <w:ind w:left="708"/>
-      </w:pPr>
-      <w:r>
-        <w:t xml:space="preserve">=&gt; </w:t>
-      </w:r>
-      <w:r>
-        <w:t>Maak een wedstrijd aan in /dashboard</w:t>
-      </w:r>
-      <w:r>
-        <w:t xml:space="preserve"> of via wedstrijd</w:t>
-      </w:r>
-      <w:r>
-        <w:t xml:space="preserve"> -&gt; </w:t>
-      </w:r>
-      <w:r>
-        <w:t xml:space="preserve">stel een </w:t>
-      </w:r>
-      <w:r>
-        <w:t>wedstrijd</w:t>
-      </w:r>
-      <w:r>
-        <w:t xml:space="preserve"> in</w:t>
-      </w:r>
-    </w:p>
-    <w:p>
-      <w:pPr>
-        <w:ind w:left="708"/>
-      </w:pPr>
-      <w:r>
-        <w:t xml:space="preserve">=&gt; dashboard =&gt; </w:t>
-      </w:r>
-      <w:proofErr w:type="spellStart"/>
-      <w:r>
-        <w:t>admin</w:t>
-      </w:r>
-      <w:proofErr w:type="spellEnd"/>
-      <w:r>
-        <w:t>/verantwoordelijke lijst -&gt; jezelf verantwoordelijke maken</w:t>
+        <w:rPr>
+          <w:sz w:val="24"/>
+          <w:szCs w:val="24"/>
+        </w:rPr>
+        <w:t>null</w:t>
+      </w:r>
+      <w:proofErr w:type="spellEnd"/>
+      <w:r>
+        <w:rPr>
+          <w:sz w:val="24"/>
+          <w:szCs w:val="24"/>
+        </w:rPr>
+        <w:t xml:space="preserve"> 2&gt;&amp;1</w:t>
+      </w:r>
+    </w:p>
+    <w:p>
+      <w:pPr>
+        <w:pStyle w:val="Lijstalinea"/>
+        <w:numPr>
+          <w:ilvl w:val="0"/>
+          <w:numId w:val="2"/>
+        </w:numPr>
+        <w:rPr>
+          <w:sz w:val="24"/>
+          <w:szCs w:val="24"/>
+        </w:rPr>
+      </w:pPr>
+      <w:r>
+        <w:rPr>
+          <w:sz w:val="24"/>
+          <w:szCs w:val="24"/>
+        </w:rPr>
+        <w:t>save</w:t>
       </w:r>
     </w:p>
     <w:p>
@@ -540,13 +661,39 @@
           <w:szCs w:val="28"/>
         </w:rPr>
       </w:pPr>
-      <w:r>
+    </w:p>
+    <w:p>
+      <w:pPr>
         <w:rPr>
           <w:b/>
           <w:sz w:val="28"/>
           <w:szCs w:val="28"/>
         </w:rPr>
-        <w:lastRenderedPageBreak/>
+      </w:pPr>
+    </w:p>
+    <w:p>
+      <w:pPr>
+        <w:rPr>
+          <w:b/>
+          <w:sz w:val="28"/>
+          <w:szCs w:val="28"/>
+        </w:rPr>
+      </w:pPr>
+    </w:p>
+    <w:p>
+      <w:pPr>
+        <w:rPr>
+          <w:b/>
+          <w:sz w:val="28"/>
+          <w:szCs w:val="28"/>
+        </w:rPr>
+      </w:pPr>
+      <w:r>
+        <w:rPr>
+          <w:b/>
+          <w:sz w:val="28"/>
+          <w:szCs w:val="28"/>
+        </w:rPr>
         <w:t>Overzicht Functionaliteiten</w:t>
       </w:r>
     </w:p>
@@ -590,6 +737,12 @@
           <w:u w:val="single"/>
         </w:rPr>
       </w:pPr>
+      <w:r>
+        <w:rPr>
+          <w:u w:val="single"/>
+        </w:rPr>
+        <w:t xml:space="preserve">Wedstrijd </w:t>
+      </w:r>
       <w:proofErr w:type="spellStart"/>
       <w:r>
         <w:rPr>
@@ -650,6 +803,44 @@
       </w:r>
     </w:p>
     <w:p>
+      <w:pPr>
+        <w:rPr>
+          <w:u w:val="single"/>
+        </w:rPr>
+      </w:pPr>
+    </w:p>
+    <w:p>
+      <w:pPr>
+        <w:rPr>
+          <w:u w:val="single"/>
+        </w:rPr>
+      </w:pPr>
+      <w:bookmarkStart w:id="0" w:name="_GoBack"/>
+      <w:bookmarkEnd w:id="0"/>
+      <w:proofErr w:type="spellStart"/>
+      <w:r>
+        <w:rPr>
+          <w:u w:val="single"/>
+        </w:rPr>
+        <w:t>Admin</w:t>
+      </w:r>
+      <w:proofErr w:type="spellEnd"/>
+      <w:r>
+        <w:rPr>
+          <w:u w:val="single"/>
+        </w:rPr>
+        <w:t xml:space="preserve"> &amp; </w:t>
+      </w:r>
+      <w:proofErr w:type="spellStart"/>
+      <w:r>
+        <w:rPr>
+          <w:u w:val="single"/>
+        </w:rPr>
+        <w:t>Wedstrijdadmin</w:t>
+      </w:r>
+      <w:proofErr w:type="spellEnd"/>
+    </w:p>
+    <w:p>
       <w:r>
         <w:t>Dashboard   -&gt; Deelnemerslijst</w:t>
       </w:r>
@@ -749,8 +940,6 @@
       <w:r>
         <w:t xml:space="preserve"> of aanpassen</w:t>
       </w:r>
-      <w:bookmarkStart w:id="0" w:name="_GoBack"/>
-      <w:bookmarkEnd w:id="0"/>
     </w:p>
     <w:p>
       <w:r>
@@ -794,27 +983,6 @@
     <w:p/>
     <w:p/>
     <w:p/>
-    <w:p>
-      <w:proofErr w:type="spellStart"/>
-      <w:r>
-        <w:t>Command</w:t>
-      </w:r>
-      <w:proofErr w:type="spellEnd"/>
-      <w:r>
-        <w:t xml:space="preserve">: </w:t>
-      </w:r>
-      <w:proofErr w:type="spellStart"/>
-      <w:r>
-        <w:t>command:name</w:t>
-      </w:r>
-      <w:proofErr w:type="spellEnd"/>
-      <w:r>
-        <w:t xml:space="preserve">  -&gt;  stuurt elke dag </w:t>
-      </w:r>
-      <w:r>
-        <w:t>een deelnemerslijst naar de wedstrijdverantwoordelijke</w:t>
-      </w:r>
-    </w:p>
     <w:sectPr>
       <w:pgSz w:w="11906" w:h="16838"/>
       <w:pgMar w:top="1417" w:right="1417" w:bottom="1417" w:left="1417" w:header="708" w:footer="708" w:gutter="0"/>

</xml_diff>